<commit_message>
Revert "chore: remove view"
This reverts commit 90dc64d09a33a390dfb8d56dd5d9535dc99a837b.
</commit_message>
<xml_diff>
--- a/Telerik.Examples.Mvc/Telerik.Examples.Mvc/App_Data/Sample.docx
+++ b/Telerik.Examples.Mvc/Telerik.Examples.Mvc/App_Data/Sample.docx
@@ -2,6 +2,26 @@
 <file path=word/document.xml><?xml version="1.0" encoding="utf-8"?>
 <w:document xmlns:r="http://schemas.openxmlformats.org/officeDocument/2006/relationships" xmlns:w="http://schemas.openxmlformats.org/wordprocessingml/2006/main">
   <w:body>
+    <w:p>
+      <w:pPr>
+        <w:rPr/>
+      </w:pPr>
+      <w:r>
+        <w:rPr>
+          <w:color w:val="FF0000"/>
+        </w:rPr>
+        <w:t>This document was generated by a trial version of Telerik Document Processing.</w:t>
+      </w:r>
+    </w:p>
+    <w:p>
+      <w:pPr>
+        <w:rPr/>
+      </w:pPr>
+      <w:r>
+        <w:rPr/>
+        <w:t>fwqfq</w:t>
+      </w:r>
+    </w:p>
     <w:sectPr/>
   </w:body>
 </w:document>

</xml_diff>